<commit_message>
update in the doc files.
</commit_message>
<xml_diff>
--- a/docs/Front_page.docx
+++ b/docs/Front_page.docx
@@ -879,76 +879,114 @@
         <w:spacing w:after="240" w:line="360" w:lineRule="auto"/>
         <w:ind w:right="-23" w:firstLine="720"/>
         <w:jc w:val="both"/>
-      </w:pPr>
-      <w:r>
+        <w:rPr>
+          <w:sz w:val="24"/>
+          <w:szCs w:val="24"/>
+        </w:rPr>
+      </w:pPr>
+      <w:r>
+        <w:rPr>
+          <w:sz w:val="24"/>
+          <w:szCs w:val="24"/>
+        </w:rPr>
         <w:t>This is to certify that the Minor project work entitled “</w:t>
       </w:r>
       <w:r>
         <w:rPr>
           <w:b/>
+          <w:sz w:val="24"/>
+          <w:szCs w:val="24"/>
         </w:rPr>
         <w:t>Temporal Interview Profiling System (TIPS)</w:t>
       </w:r>
       <w:r>
+        <w:rPr>
+          <w:sz w:val="24"/>
+          <w:szCs w:val="24"/>
+        </w:rPr>
         <w:t xml:space="preserve">” submitted to the School of Computer Science and Applications, REVA University in partial fulfilment of the requirements for the award of the Degree of  </w:t>
       </w:r>
       <w:r>
         <w:rPr>
           <w:b/>
-        </w:rPr>
-        <w:t>Master of Computer Applications</w:t>
-      </w:r>
-      <w:r>
-        <w:rPr>
-          <w:b/>
+          <w:sz w:val="24"/>
+          <w:szCs w:val="24"/>
+        </w:rPr>
+        <w:t xml:space="preserve">Master of Computer Applications </w:t>
+      </w:r>
+      <w:r>
+        <w:rPr>
+          <w:sz w:val="24"/>
+          <w:szCs w:val="24"/>
+        </w:rPr>
+        <w:t xml:space="preserve">in the academic  year 2025-2026 is a record of the original work done by </w:t>
+      </w:r>
+      <w:r>
+        <w:rPr>
+          <w:b/>
+          <w:sz w:val="24"/>
+          <w:szCs w:val="24"/>
+        </w:rPr>
+        <w:t>AbrarAli S.</w:t>
+      </w:r>
+      <w:r>
+        <w:rPr>
+          <w:sz w:val="24"/>
+          <w:szCs w:val="24"/>
+        </w:rPr>
+        <w:t xml:space="preserve"> (</w:t>
+      </w:r>
+      <w:r>
+        <w:rPr>
+          <w:b/>
+          <w:sz w:val="24"/>
+          <w:szCs w:val="24"/>
+        </w:rPr>
+        <w:t xml:space="preserve">R24DE175) </w:t>
+      </w:r>
+      <w:r>
+        <w:rPr>
+          <w:b/>
+          <w:bCs/>
+          <w:sz w:val="24"/>
+          <w:szCs w:val="24"/>
+        </w:rPr>
+        <w:t>and Yuvraj Mahilange</w:t>
+      </w:r>
+      <w:r>
+        <w:rPr>
+          <w:sz w:val="24"/>
+          <w:szCs w:val="24"/>
         </w:rPr>
         <w:t xml:space="preserve"> </w:t>
       </w:r>
       <w:r>
-        <w:t xml:space="preserve">in the academic  year 2025-2026 is a record of the original work done by </w:t>
-      </w:r>
-      <w:r>
-        <w:rPr>
-          <w:b/>
-        </w:rPr>
-        <w:t>AbrarAli S.</w:t>
-      </w:r>
-      <w:r>
-        <w:t xml:space="preserve"> (</w:t>
-      </w:r>
-      <w:r>
-        <w:rPr>
-          <w:b/>
-        </w:rPr>
-        <w:t xml:space="preserve">R24DE175) </w:t>
-      </w:r>
-      <w:r>
         <w:rPr>
           <w:b/>
           <w:bCs/>
-        </w:rPr>
-        <w:t>and Yuvraj Mahilange</w:t>
-      </w:r>
-      <w:r>
+          <w:sz w:val="24"/>
+          <w:szCs w:val="24"/>
+        </w:rPr>
+        <w:t>(R24DE201)</w:t>
+      </w:r>
+      <w:r>
+        <w:rPr>
+          <w:b/>
+          <w:sz w:val="24"/>
+          <w:szCs w:val="24"/>
+        </w:rPr>
         <w:t xml:space="preserve"> </w:t>
       </w:r>
       <w:r>
         <w:rPr>
-          <w:b/>
-          <w:bCs/>
-        </w:rPr>
-        <w:t>(R24DE201)</w:t>
-      </w:r>
-      <w:r>
-        <w:rPr>
-          <w:b/>
-        </w:rPr>
-        <w:t xml:space="preserve"> </w:t>
-      </w:r>
-      <w:r>
+          <w:sz w:val="24"/>
+          <w:szCs w:val="24"/>
+        </w:rPr>
         <w:t xml:space="preserve"> under my supervision and guidance. The project report has been approved as it satisfies the academic requirements in respect of Semester III Project work prescribed for the said Degree and this Minor project work has not formed the basis for the award of any Degree / Diploma / Associate ship / Fellowship or similar title to any candidate of any University.</w:t>
       </w:r>
     </w:p>
+    <w:p/>
+    <w:p/>
     <w:p/>
     <w:p>
       <w:pPr>
@@ -963,287 +1001,220 @@
       </w:pPr>
       <w:r>
         <w:rPr>
-          <w:rFonts w:ascii="Times New Roman" w:hAnsi="Times New Roman" w:cs="Times New Roman"/>
-          <w:b/>
-          <w:bCs/>
-          <w:color w:val="auto"/>
-        </w:rPr>
-        <w:t xml:space="preserve">Signature with date                     </w:t>
-      </w:r>
-      <w:r>
-        <w:rPr>
-          <w:rFonts w:ascii="Times New Roman" w:hAnsi="Times New Roman" w:cs="Times New Roman"/>
-          <w:b/>
-          <w:bCs/>
-          <w:color w:val="auto"/>
-        </w:rPr>
-        <w:tab/>
-      </w:r>
-      <w:r>
-        <w:rPr>
-          <w:rFonts w:ascii="Times New Roman" w:hAnsi="Times New Roman" w:cs="Times New Roman"/>
-          <w:b/>
-          <w:bCs/>
-          <w:color w:val="auto"/>
-        </w:rPr>
-        <w:tab/>
-      </w:r>
-      <w:r>
-        <w:rPr>
-          <w:rFonts w:ascii="Times New Roman" w:hAnsi="Times New Roman" w:cs="Times New Roman"/>
-          <w:b/>
-          <w:bCs/>
-          <w:color w:val="auto"/>
-        </w:rPr>
-        <w:tab/>
-      </w:r>
-      <w:r>
-        <w:rPr>
-          <w:rFonts w:ascii="Times New Roman" w:hAnsi="Times New Roman" w:cs="Times New Roman"/>
-          <w:b/>
-          <w:bCs/>
-          <w:color w:val="auto"/>
-        </w:rPr>
-        <w:tab/>
-      </w:r>
-      <w:r>
-        <w:rPr>
-          <w:rFonts w:ascii="Times New Roman" w:hAnsi="Times New Roman" w:cs="Times New Roman"/>
-          <w:b/>
-          <w:bCs/>
-          <w:color w:val="auto"/>
-        </w:rPr>
-        <w:tab/>
-      </w:r>
-      <w:r>
-        <w:rPr>
-          <w:rFonts w:ascii="Times New Roman" w:hAnsi="Times New Roman" w:cs="Times New Roman"/>
-          <w:b/>
-          <w:bCs/>
-          <w:color w:val="auto"/>
-        </w:rPr>
-        <w:t xml:space="preserve"> Signature with date                    </w:t>
-      </w:r>
-    </w:p>
-    <w:p>
-      <w:pPr>
-        <w:spacing w:line="259" w:lineRule="auto"/>
-      </w:pPr>
-    </w:p>
-    <w:p>
-      <w:pPr>
-        <w:spacing w:after="1" w:line="259" w:lineRule="auto"/>
-        <w:ind w:left="192"/>
-        <w:rPr>
-          <w:rFonts w:ascii="Calibri" w:eastAsia="Calibri" w:hAnsi="Calibri" w:cs="Calibri"/>
           <w:noProof/>
         </w:rPr>
-      </w:pPr>
-    </w:p>
-    <w:p>
-      <w:pPr>
-        <w:spacing w:after="1" w:line="259" w:lineRule="auto"/>
-        <w:ind w:left="192"/>
-      </w:pPr>
-      <w:r>
-        <w:rPr>
-          <w:rFonts w:ascii="Calibri" w:eastAsia="Calibri" w:hAnsi="Calibri" w:cs="Calibri"/>
-          <w:noProof/>
-        </w:rPr>
         <mc:AlternateContent>
-          <mc:Choice Requires="wpg">
+          <mc:Choice Requires="wps">
             <w:drawing>
-              <wp:anchor distT="0" distB="0" distL="114300" distR="114300" simplePos="0" relativeHeight="251658240" behindDoc="0" locked="0" layoutInCell="1" allowOverlap="1" wp14:anchorId="2155733E" wp14:editId="30A70B1D">
+              <wp:anchor distT="0" distB="0" distL="114300" distR="114300" simplePos="0" relativeHeight="251670016" behindDoc="0" locked="0" layoutInCell="1" allowOverlap="1" wp14:anchorId="224DA41C" wp14:editId="3BD4F32C">
                 <wp:simplePos x="0" y="0"/>
                 <wp:positionH relativeFrom="column">
-                  <wp:posOffset>4445</wp:posOffset>
+                  <wp:posOffset>4178300</wp:posOffset>
                 </wp:positionH>
                 <wp:positionV relativeFrom="paragraph">
-                  <wp:posOffset>74930</wp:posOffset>
+                  <wp:posOffset>306070</wp:posOffset>
                 </wp:positionV>
-                <wp:extent cx="5542915" cy="2540"/>
-                <wp:effectExtent l="0" t="0" r="19685" b="35560"/>
+                <wp:extent cx="1400175" cy="0"/>
+                <wp:effectExtent l="0" t="0" r="0" b="0"/>
                 <wp:wrapNone/>
-                <wp:docPr id="1634080022" name="Group 1"/>
-                <wp:cNvGraphicFramePr>
-                  <a:graphicFrameLocks xmlns:a="http://schemas.openxmlformats.org/drawingml/2006/main"/>
-                </wp:cNvGraphicFramePr>
+                <wp:docPr id="1693814810" name="Straight Connector 3"/>
+                <wp:cNvGraphicFramePr/>
                 <a:graphic xmlns:a="http://schemas.openxmlformats.org/drawingml/2006/main">
-                  <a:graphicData uri="http://schemas.microsoft.com/office/word/2010/wordprocessingGroup">
-                    <wpg:wgp>
-                      <wpg:cNvGrpSpPr>
-                        <a:grpSpLocks/>
-                      </wpg:cNvGrpSpPr>
-                      <wpg:grpSpPr bwMode="auto">
-                        <a:xfrm>
+                  <a:graphicData uri="http://schemas.microsoft.com/office/word/2010/wordprocessingShape">
+                    <wps:wsp>
+                      <wps:cNvCnPr/>
+                      <wps:spPr>
+                        <a:xfrm flipH="1">
                           <a:off x="0" y="0"/>
-                          <a:ext cx="5542915" cy="2540"/>
-                          <a:chOff x="0" y="0"/>
-                          <a:chExt cx="55429" cy="25"/>
+                          <a:ext cx="1400175" cy="0"/>
                         </a:xfrm>
-                      </wpg:grpSpPr>
-                      <wps:wsp>
-                        <wps:cNvPr id="776195489" name="Shape 192"/>
-                        <wps:cNvSpPr>
-                          <a:spLocks/>
-                        </wps:cNvSpPr>
-                        <wps:spPr bwMode="auto">
-                          <a:xfrm>
-                            <a:off x="43338" y="0"/>
-                            <a:ext cx="12091" cy="6"/>
-                          </a:xfrm>
-                          <a:custGeom>
-                            <a:avLst/>
-                            <a:gdLst>
-                              <a:gd name="T0" fmla="*/ 0 w 1209040"/>
-                              <a:gd name="T1" fmla="*/ 0 h 635"/>
-                              <a:gd name="T2" fmla="*/ 1209040 w 1209040"/>
-                              <a:gd name="T3" fmla="*/ 635 h 635"/>
-                              <a:gd name="T4" fmla="*/ 0 w 1209040"/>
-                              <a:gd name="T5" fmla="*/ 0 h 635"/>
-                              <a:gd name="T6" fmla="*/ 1209040 w 1209040"/>
-                              <a:gd name="T7" fmla="*/ 635 h 635"/>
-                            </a:gdLst>
-                            <a:ahLst/>
-                            <a:cxnLst>
-                              <a:cxn ang="0">
-                                <a:pos x="T0" y="T1"/>
-                              </a:cxn>
-                              <a:cxn ang="0">
-                                <a:pos x="T2" y="T3"/>
-                              </a:cxn>
-                            </a:cxnLst>
-                            <a:rect l="T4" t="T5" r="T6" b="T7"/>
-                            <a:pathLst>
-                              <a:path w="1209040" h="635">
-                                <a:moveTo>
-                                  <a:pt x="0" y="0"/>
-                                </a:moveTo>
-                                <a:lnTo>
-                                  <a:pt x="1209040" y="635"/>
-                                </a:lnTo>
-                              </a:path>
-                            </a:pathLst>
-                          </a:custGeom>
-                          <a:noFill/>
-                          <a:ln w="25400">
-                            <a:solidFill>
-                              <a:srgbClr val="000000"/>
-                            </a:solidFill>
-                            <a:round/>
-                            <a:headEnd/>
-                            <a:tailEnd/>
-                          </a:ln>
-                          <a:extLst>
-                            <a:ext uri="{909E8E84-426E-40DD-AFC4-6F175D3DCCD1}">
-                              <a14:hiddenFill xmlns:a14="http://schemas.microsoft.com/office/drawing/2010/main">
-                                <a:solidFill>
-                                  <a:srgbClr val="FFFFFF"/>
-                                </a:solidFill>
-                              </a14:hiddenFill>
-                            </a:ext>
-                          </a:extLst>
-                        </wps:spPr>
-                        <wps:bodyPr rot="0" vert="horz" wrap="square" lIns="91440" tIns="45720" rIns="91440" bIns="45720" anchor="t" anchorCtr="0" upright="1">
-                          <a:noAutofit/>
-                        </wps:bodyPr>
-                      </wps:wsp>
-                      <wps:wsp>
-                        <wps:cNvPr id="1875303268" name="Shape 193"/>
-                        <wps:cNvSpPr>
-                          <a:spLocks/>
-                        </wps:cNvSpPr>
-                        <wps:spPr bwMode="auto">
-                          <a:xfrm>
-                            <a:off x="0" y="6"/>
-                            <a:ext cx="12007" cy="19"/>
-                          </a:xfrm>
-                          <a:custGeom>
-                            <a:avLst/>
-                            <a:gdLst>
-                              <a:gd name="T0" fmla="*/ 0 w 1200785"/>
-                              <a:gd name="T1" fmla="*/ 1905 h 1905"/>
-                              <a:gd name="T2" fmla="*/ 1200785 w 1200785"/>
-                              <a:gd name="T3" fmla="*/ 0 h 1905"/>
-                              <a:gd name="T4" fmla="*/ 0 w 1200785"/>
-                              <a:gd name="T5" fmla="*/ 0 h 1905"/>
-                              <a:gd name="T6" fmla="*/ 1200785 w 1200785"/>
-                              <a:gd name="T7" fmla="*/ 1905 h 1905"/>
-                            </a:gdLst>
-                            <a:ahLst/>
-                            <a:cxnLst>
-                              <a:cxn ang="0">
-                                <a:pos x="T0" y="T1"/>
-                              </a:cxn>
-                              <a:cxn ang="0">
-                                <a:pos x="T2" y="T3"/>
-                              </a:cxn>
-                            </a:cxnLst>
-                            <a:rect l="T4" t="T5" r="T6" b="T7"/>
-                            <a:pathLst>
-                              <a:path w="1200785" h="1905">
-                                <a:moveTo>
-                                  <a:pt x="0" y="1905"/>
-                                </a:moveTo>
-                                <a:lnTo>
-                                  <a:pt x="1200785" y="0"/>
-                                </a:lnTo>
-                              </a:path>
-                            </a:pathLst>
-                          </a:custGeom>
-                          <a:noFill/>
-                          <a:ln w="25400">
-                            <a:solidFill>
-                              <a:srgbClr val="000000"/>
-                            </a:solidFill>
-                            <a:round/>
-                            <a:headEnd/>
-                            <a:tailEnd/>
-                          </a:ln>
-                          <a:extLst>
-                            <a:ext uri="{909E8E84-426E-40DD-AFC4-6F175D3DCCD1}">
-                              <a14:hiddenFill xmlns:a14="http://schemas.microsoft.com/office/drawing/2010/main">
-                                <a:solidFill>
-                                  <a:srgbClr val="FFFFFF"/>
-                                </a:solidFill>
-                              </a14:hiddenFill>
-                            </a:ext>
-                          </a:extLst>
-                        </wps:spPr>
-                        <wps:bodyPr rot="0" vert="horz" wrap="square" lIns="91440" tIns="45720" rIns="91440" bIns="45720" anchor="t" anchorCtr="0" upright="1">
-                          <a:noAutofit/>
-                        </wps:bodyPr>
-                      </wps:wsp>
-                    </wpg:wgp>
+                        <a:prstGeom prst="line">
+                          <a:avLst/>
+                        </a:prstGeom>
+                        <a:ln w="12700">
+                          <a:solidFill>
+                            <a:schemeClr val="tx1"/>
+                          </a:solidFill>
+                        </a:ln>
+                      </wps:spPr>
+                      <wps:style>
+                        <a:lnRef idx="1">
+                          <a:schemeClr val="accent1"/>
+                        </a:lnRef>
+                        <a:fillRef idx="0">
+                          <a:schemeClr val="accent1"/>
+                        </a:fillRef>
+                        <a:effectRef idx="0">
+                          <a:schemeClr val="accent1"/>
+                        </a:effectRef>
+                        <a:fontRef idx="minor">
+                          <a:schemeClr val="tx1"/>
+                        </a:fontRef>
+                      </wps:style>
+                      <wps:bodyPr/>
+                    </wps:wsp>
                   </a:graphicData>
                 </a:graphic>
+                <wp14:sizeRelH relativeFrom="margin">
+                  <wp14:pctWidth>0</wp14:pctWidth>
+                </wp14:sizeRelH>
+                <wp14:sizeRelV relativeFrom="margin">
+                  <wp14:pctHeight>0</wp14:pctHeight>
+                </wp14:sizeRelV>
               </wp:anchor>
             </w:drawing>
           </mc:Choice>
           <mc:Fallback>
             <w:pict>
-              <v:group w14:anchorId="1BE517F1" id="Group 1" o:spid="_x0000_s1026" style="position:absolute;margin-left:.35pt;margin-top:5.9pt;width:436.45pt;height:.2pt;z-index:251658240" coordsize="55429,25" o:gfxdata="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">
-                <v:shape id="Shape 192" o:spid="_x0000_s1027" style="position:absolute;left:43338;width:12091;height:6;visibility:visible;mso-wrap-style:square;v-text-anchor:top" coordsize="1209040,635" o:gfxdata="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" path="m,l1209040,635e" filled="f" strokeweight="2pt">
-                  <v:path arrowok="t" o:connecttype="custom" o:connectlocs="0,0;12091,6" o:connectangles="0,0" textboxrect="0,0,1209040,635"/>
-                </v:shape>
-                <v:shape id="Shape 193" o:spid="_x0000_s1028" style="position:absolute;top:6;width:12007;height:19;visibility:visible;mso-wrap-style:square;v-text-anchor:top" coordsize="1200785,1905" o:gfxdata="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" path="m,1905l1200785,e" filled="f" strokeweight="2pt">
-                  <v:path arrowok="t" o:connecttype="custom" o:connectlocs="0,19;12007,0" o:connectangles="0,0" textboxrect="0,0,1200785,1905"/>
-                </v:shape>
-              </v:group>
+              <v:line w14:anchorId="149FD0D5" id="Straight Connector 3" o:spid="_x0000_s1026" style="position:absolute;flip:x;z-index:251670016;visibility:visible;mso-wrap-style:square;mso-width-percent:0;mso-height-percent:0;mso-wrap-distance-left:9pt;mso-wrap-distance-top:0;mso-wrap-distance-right:9pt;mso-wrap-distance-bottom:0;mso-position-horizontal:absolute;mso-position-horizontal-relative:text;mso-position-vertical:absolute;mso-position-vertical-relative:text;mso-width-percent:0;mso-height-percent:0;mso-width-relative:margin;mso-height-relative:margin" from="329pt,24.1pt" to="439.25pt,24.1pt" o:gfxdata="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" strokecolor="black [3213]" strokeweight="1pt"/>
             </w:pict>
           </mc:Fallback>
         </mc:AlternateContent>
       </w:r>
-    </w:p>
-    <w:p>
-      <w:pPr>
-        <w:tabs>
-          <w:tab w:val="center" w:pos="4513"/>
-        </w:tabs>
-        <w:spacing w:line="259" w:lineRule="auto"/>
-      </w:pPr>
-      <w:r>
+      <w:r>
+        <w:rPr>
+          <w:noProof/>
+        </w:rPr>
+        <mc:AlternateContent>
+          <mc:Choice Requires="wps">
+            <w:drawing>
+              <wp:anchor distT="0" distB="0" distL="114300" distR="114300" simplePos="0" relativeHeight="251659776" behindDoc="0" locked="0" layoutInCell="1" allowOverlap="1" wp14:anchorId="7297D583" wp14:editId="1315B048">
+                <wp:simplePos x="0" y="0"/>
+                <wp:positionH relativeFrom="column">
+                  <wp:posOffset>-50800</wp:posOffset>
+                </wp:positionH>
+                <wp:positionV relativeFrom="paragraph">
+                  <wp:posOffset>315595</wp:posOffset>
+                </wp:positionV>
+                <wp:extent cx="1447800" cy="0"/>
+                <wp:effectExtent l="0" t="0" r="0" b="0"/>
+                <wp:wrapNone/>
+                <wp:docPr id="673400233" name="Straight Connector 3"/>
+                <wp:cNvGraphicFramePr/>
+                <a:graphic xmlns:a="http://schemas.openxmlformats.org/drawingml/2006/main">
+                  <a:graphicData uri="http://schemas.microsoft.com/office/word/2010/wordprocessingShape">
+                    <wps:wsp>
+                      <wps:cNvCnPr/>
+                      <wps:spPr>
+                        <a:xfrm flipH="1">
+                          <a:off x="0" y="0"/>
+                          <a:ext cx="1447800" cy="0"/>
+                        </a:xfrm>
+                        <a:prstGeom prst="line">
+                          <a:avLst/>
+                        </a:prstGeom>
+                        <a:ln w="12700">
+                          <a:solidFill>
+                            <a:schemeClr val="tx1"/>
+                          </a:solidFill>
+                        </a:ln>
+                      </wps:spPr>
+                      <wps:style>
+                        <a:lnRef idx="1">
+                          <a:schemeClr val="accent1"/>
+                        </a:lnRef>
+                        <a:fillRef idx="0">
+                          <a:schemeClr val="accent1"/>
+                        </a:fillRef>
+                        <a:effectRef idx="0">
+                          <a:schemeClr val="accent1"/>
+                        </a:effectRef>
+                        <a:fontRef idx="minor">
+                          <a:schemeClr val="tx1"/>
+                        </a:fontRef>
+                      </wps:style>
+                      <wps:bodyPr/>
+                    </wps:wsp>
+                  </a:graphicData>
+                </a:graphic>
+                <wp14:sizeRelH relativeFrom="margin">
+                  <wp14:pctWidth>0</wp14:pctWidth>
+                </wp14:sizeRelH>
+                <wp14:sizeRelV relativeFrom="margin">
+                  <wp14:pctHeight>0</wp14:pctHeight>
+                </wp14:sizeRelV>
+              </wp:anchor>
+            </w:drawing>
+          </mc:Choice>
+          <mc:Fallback>
+            <w:pict>
+              <v:line w14:anchorId="431C142E" id="Straight Connector 3" o:spid="_x0000_s1026" style="position:absolute;flip:x;z-index:251659776;visibility:visible;mso-wrap-style:square;mso-width-percent:0;mso-height-percent:0;mso-wrap-distance-left:9pt;mso-wrap-distance-top:0;mso-wrap-distance-right:9pt;mso-wrap-distance-bottom:0;mso-position-horizontal:absolute;mso-position-horizontal-relative:text;mso-position-vertical:absolute;mso-position-vertical-relative:text;mso-width-percent:0;mso-height-percent:0;mso-width-relative:margin;mso-height-relative:margin" from="-4pt,24.85pt" to="110pt,24.85pt" o:gfxdata="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" strokecolor="black [3213]" strokeweight="1pt"/>
+            </w:pict>
+          </mc:Fallback>
+        </mc:AlternateContent>
+      </w:r>
+      <w:r>
+        <w:rPr>
+          <w:rFonts w:ascii="Times New Roman" w:hAnsi="Times New Roman" w:cs="Times New Roman"/>
+          <w:b/>
+          <w:bCs/>
+          <w:color w:val="auto"/>
+        </w:rPr>
+        <w:t xml:space="preserve">Signature with date                     </w:t>
+      </w:r>
+      <w:r>
+        <w:rPr>
+          <w:rFonts w:ascii="Times New Roman" w:hAnsi="Times New Roman" w:cs="Times New Roman"/>
+          <w:b/>
+          <w:bCs/>
+          <w:color w:val="auto"/>
+        </w:rPr>
         <w:tab/>
+      </w:r>
+      <w:r>
+        <w:rPr>
+          <w:rFonts w:ascii="Times New Roman" w:hAnsi="Times New Roman" w:cs="Times New Roman"/>
+          <w:b/>
+          <w:bCs/>
+          <w:color w:val="auto"/>
+        </w:rPr>
+        <w:tab/>
+      </w:r>
+      <w:r>
+        <w:rPr>
+          <w:rFonts w:ascii="Times New Roman" w:hAnsi="Times New Roman" w:cs="Times New Roman"/>
+          <w:b/>
+          <w:bCs/>
+          <w:color w:val="auto"/>
+        </w:rPr>
+        <w:tab/>
+      </w:r>
+      <w:r>
+        <w:rPr>
+          <w:rFonts w:ascii="Times New Roman" w:hAnsi="Times New Roman" w:cs="Times New Roman"/>
+          <w:b/>
+          <w:bCs/>
+          <w:color w:val="auto"/>
+        </w:rPr>
+        <w:tab/>
+      </w:r>
+      <w:r>
+        <w:rPr>
+          <w:rFonts w:ascii="Times New Roman" w:hAnsi="Times New Roman" w:cs="Times New Roman"/>
+          <w:b/>
+          <w:bCs/>
+          <w:color w:val="auto"/>
+        </w:rPr>
+        <w:tab/>
+        <w:t xml:space="preserve"> </w:t>
+      </w:r>
+      <w:r>
+        <w:rPr>
+          <w:rFonts w:ascii="Times New Roman" w:hAnsi="Times New Roman" w:cs="Times New Roman"/>
+          <w:b/>
+          <w:bCs/>
+          <w:color w:val="auto"/>
+        </w:rPr>
+        <w:t xml:space="preserve">  </w:t>
+      </w:r>
+      <w:r>
+        <w:rPr>
+          <w:rFonts w:ascii="Times New Roman" w:hAnsi="Times New Roman" w:cs="Times New Roman"/>
+          <w:b/>
+          <w:bCs/>
+          <w:color w:val="auto"/>
+        </w:rPr>
+        <w:t xml:space="preserve">Signature with date                 </w:t>
       </w:r>
     </w:p>
     <w:tbl>
@@ -1280,12 +1251,16 @@
               <w:rPr>
                 <w:b/>
                 <w:bCs/>
+                <w:sz w:val="24"/>
+                <w:szCs w:val="24"/>
               </w:rPr>
             </w:pPr>
             <w:r>
               <w:rPr>
                 <w:b/>
                 <w:bCs/>
+                <w:sz w:val="24"/>
+                <w:szCs w:val="24"/>
               </w:rPr>
               <w:t>Dr. Lokesh C K</w:t>
             </w:r>
@@ -1296,27 +1271,45 @@
                 <w:tab w:val="center" w:pos="1104"/>
               </w:tabs>
               <w:spacing w:line="259" w:lineRule="auto"/>
+              <w:rPr>
+                <w:sz w:val="24"/>
+                <w:szCs w:val="24"/>
+              </w:rPr>
             </w:pPr>
             <w:r>
               <w:rPr>
                 <w:b/>
+                <w:sz w:val="24"/>
+                <w:szCs w:val="24"/>
               </w:rPr>
-              <w:t xml:space="preserve">    Internal Guide </w:t>
+              <w:t xml:space="preserve">   Internal Guide </w:t>
             </w:r>
           </w:p>
           <w:p>
             <w:pPr>
               <w:spacing w:after="16" w:line="259" w:lineRule="auto"/>
+              <w:rPr>
+                <w:sz w:val="24"/>
+                <w:szCs w:val="24"/>
+              </w:rPr>
             </w:pPr>
           </w:p>
           <w:p>
             <w:pPr>
               <w:spacing w:after="16" w:line="259" w:lineRule="auto"/>
+              <w:rPr>
+                <w:sz w:val="24"/>
+                <w:szCs w:val="24"/>
+              </w:rPr>
             </w:pPr>
           </w:p>
           <w:p>
             <w:pPr>
               <w:spacing w:after="16" w:line="259" w:lineRule="auto"/>
+              <w:rPr>
+                <w:sz w:val="24"/>
+                <w:szCs w:val="24"/>
+              </w:rPr>
             </w:pPr>
           </w:p>
         </w:tc>
@@ -1334,8 +1327,16 @@
             <w:pPr>
               <w:spacing w:after="218" w:line="259" w:lineRule="auto"/>
               <w:ind w:left="687"/>
+              <w:rPr>
+                <w:sz w:val="24"/>
+                <w:szCs w:val="24"/>
+              </w:rPr>
             </w:pPr>
             <w:r>
+              <w:rPr>
+                <w:sz w:val="24"/>
+                <w:szCs w:val="24"/>
+              </w:rPr>
               <w:t xml:space="preserve">              </w:t>
             </w:r>
           </w:p>
@@ -1344,8 +1345,16 @@
               <w:spacing w:line="259" w:lineRule="auto"/>
               <w:ind w:left="56"/>
               <w:jc w:val="center"/>
+              <w:rPr>
+                <w:sz w:val="24"/>
+                <w:szCs w:val="24"/>
+              </w:rPr>
             </w:pPr>
             <w:r>
+              <w:rPr>
+                <w:sz w:val="24"/>
+                <w:szCs w:val="24"/>
+              </w:rPr>
               <w:t xml:space="preserve">    </w:t>
             </w:r>
           </w:p>
@@ -1354,12 +1363,20 @@
               <w:spacing w:after="2" w:line="259" w:lineRule="auto"/>
               <w:ind w:left="32"/>
               <w:jc w:val="center"/>
+              <w:rPr>
+                <w:sz w:val="24"/>
+                <w:szCs w:val="24"/>
+              </w:rPr>
             </w:pPr>
           </w:p>
           <w:p>
             <w:pPr>
               <w:spacing w:line="259" w:lineRule="auto"/>
               <w:ind w:left="1152"/>
+              <w:rPr>
+                <w:sz w:val="24"/>
+                <w:szCs w:val="24"/>
+              </w:rPr>
             </w:pPr>
           </w:p>
         </w:tc>
@@ -1378,12 +1395,18 @@
               <w:spacing w:line="259" w:lineRule="auto"/>
               <w:ind w:left="38"/>
               <w:jc w:val="center"/>
+              <w:rPr>
+                <w:sz w:val="24"/>
+                <w:szCs w:val="24"/>
+              </w:rPr>
             </w:pPr>
             <w:r>
               <w:rPr>
                 <w:b/>
+                <w:sz w:val="24"/>
+                <w:szCs w:val="24"/>
               </w:rPr>
-              <w:t xml:space="preserve">              Dr. Ambili P S</w:t>
+              <w:t xml:space="preserve">    Dr. Ambili P S</w:t>
             </w:r>
           </w:p>
           <w:p>
@@ -1391,25 +1414,53 @@
               <w:spacing w:after="218" w:line="259" w:lineRule="auto"/>
               <w:rPr>
                 <w:b/>
+                <w:sz w:val="24"/>
+                <w:szCs w:val="24"/>
               </w:rPr>
             </w:pPr>
             <w:r>
               <w:rPr>
                 <w:b/>
+                <w:sz w:val="24"/>
+                <w:szCs w:val="24"/>
               </w:rPr>
-              <w:t xml:space="preserve">                        Incharge Director</w:t>
+              <w:t xml:space="preserve">             </w:t>
+            </w:r>
+            <w:r>
+              <w:rPr>
+                <w:b/>
+                <w:sz w:val="24"/>
+                <w:szCs w:val="24"/>
+              </w:rPr>
+              <w:t xml:space="preserve"> </w:t>
+            </w:r>
+            <w:r>
+              <w:rPr>
+                <w:b/>
+                <w:sz w:val="24"/>
+                <w:szCs w:val="24"/>
+              </w:rPr>
+              <w:t xml:space="preserve">   Incharge Director</w:t>
             </w:r>
           </w:p>
           <w:p>
             <w:pPr>
               <w:spacing w:line="259" w:lineRule="auto"/>
               <w:ind w:left="32"/>
+              <w:rPr>
+                <w:sz w:val="24"/>
+                <w:szCs w:val="24"/>
+              </w:rPr>
             </w:pPr>
           </w:p>
           <w:p>
             <w:pPr>
               <w:spacing w:line="259" w:lineRule="auto"/>
               <w:ind w:left="7" w:hanging="7"/>
+              <w:rPr>
+                <w:sz w:val="24"/>
+                <w:szCs w:val="24"/>
+              </w:rPr>
             </w:pPr>
           </w:p>
         </w:tc>
@@ -1435,6 +1486,8 @@
               <w:jc w:val="center"/>
               <w:rPr>
                 <w:b/>
+                <w:sz w:val="24"/>
+                <w:szCs w:val="24"/>
               </w:rPr>
             </w:pPr>
           </w:p>
@@ -1456,6 +1509,8 @@
               <w:jc w:val="center"/>
               <w:rPr>
                 <w:b/>
+                <w:sz w:val="24"/>
+                <w:szCs w:val="24"/>
               </w:rPr>
             </w:pPr>
           </w:p>
@@ -1474,6 +1529,10 @@
             <w:pPr>
               <w:spacing w:line="259" w:lineRule="auto"/>
               <w:ind w:left="32"/>
+              <w:rPr>
+                <w:sz w:val="24"/>
+                <w:szCs w:val="24"/>
+              </w:rPr>
             </w:pPr>
           </w:p>
         </w:tc>
@@ -1482,23 +1541,33 @@
     <w:p>
       <w:pPr>
         <w:spacing w:after="218" w:line="259" w:lineRule="auto"/>
-      </w:pPr>
-      <w:r>
-        <w:t xml:space="preserve">Name of the Examiner with affiliation                           </w:t>
-      </w:r>
-      <w:r>
-        <w:t xml:space="preserve">                                 </w:t>
-      </w:r>
-      <w:r>
-        <w:t xml:space="preserve"> Signature with Date </w:t>
+        <w:rPr>
+          <w:sz w:val="24"/>
+          <w:szCs w:val="24"/>
+        </w:rPr>
+      </w:pPr>
+      <w:r>
+        <w:rPr>
+          <w:sz w:val="24"/>
+          <w:szCs w:val="24"/>
+        </w:rPr>
+        <w:t xml:space="preserve">Name of the Examiner with affiliation                                                Signature with Date </w:t>
       </w:r>
     </w:p>
     <w:p>
       <w:pPr>
         <w:spacing w:after="219" w:line="259" w:lineRule="auto"/>
         <w:ind w:right="612"/>
-      </w:pPr>
-      <w:r>
+        <w:rPr>
+          <w:sz w:val="24"/>
+          <w:szCs w:val="24"/>
+        </w:rPr>
+      </w:pPr>
+      <w:r>
+        <w:rPr>
+          <w:sz w:val="24"/>
+          <w:szCs w:val="24"/>
+        </w:rPr>
         <w:t xml:space="preserve">1. </w:t>
       </w:r>
     </w:p>
@@ -1507,10 +1576,15 @@
         <w:spacing w:after="330" w:line="259" w:lineRule="auto"/>
         <w:ind w:right="612"/>
         <w:rPr>
-          <w:sz w:val="21"/>
-        </w:rPr>
-      </w:pPr>
-      <w:r>
+          <w:sz w:val="24"/>
+          <w:szCs w:val="24"/>
+        </w:rPr>
+      </w:pPr>
+      <w:r>
+        <w:rPr>
+          <w:sz w:val="24"/>
+          <w:szCs w:val="24"/>
+        </w:rPr>
         <w:t>2.</w:t>
       </w:r>
     </w:p>
@@ -1582,223 +1656,261 @@
     </w:p>
     <w:p>
       <w:pPr>
-        <w:spacing w:line="273" w:lineRule="auto"/>
+        <w:spacing w:line="360" w:lineRule="auto"/>
         <w:ind w:firstLine="720"/>
         <w:jc w:val="both"/>
       </w:pPr>
       <w:r>
-        <w:t xml:space="preserve">We, AbrarAli S. (R24DE175) and Yuvraj Mahilange (R24DE201) third semester students of </w:t>
-      </w:r>
-      <w:r>
-        <w:t xml:space="preserve">Master of </w:t>
-      </w:r>
-      <w:r>
-        <w:t>Computer Applications</w:t>
-      </w:r>
-      <w:r>
-        <w:t xml:space="preserve"> </w:t>
-      </w:r>
-      <w:r>
-        <w:t xml:space="preserve">belonging to School of Computer Science and Applications, REVA University, declare that this Project work entitled </w:t>
-      </w:r>
-      <w:r>
-        <w:rPr>
-          <w:b/>
+        <w:rPr>
+          <w:sz w:val="24"/>
+          <w:szCs w:val="24"/>
+        </w:rPr>
+        <w:t xml:space="preserve">We, AbrarAli S. (R24DE175) and Yuvraj Mahilange (R24DE201) third semester students of Master of Computer Applications belonging to School of Computer Science and Applications, REVA University, declare that this Project work entitled </w:t>
+      </w:r>
+      <w:r>
+        <w:rPr>
+          <w:b/>
+          <w:sz w:val="24"/>
+          <w:szCs w:val="24"/>
         </w:rPr>
         <w:t>“Temporal Interview Profiling System (TIPS)”</w:t>
       </w:r>
       <w:r>
-        <w:t xml:space="preserve"> is the result of the Project work done by us under the supervision of Dr. Lokesh C K Professor &amp; Director of Computer Science and Applications.</w:t>
-      </w:r>
-    </w:p>
-    <w:p>
-      <w:pPr>
-        <w:spacing w:after="16" w:line="259" w:lineRule="auto"/>
-      </w:pPr>
-    </w:p>
-    <w:p>
-      <w:pPr>
-        <w:spacing w:after="21" w:line="259" w:lineRule="auto"/>
-      </w:pPr>
-    </w:p>
-    <w:p>
-      <w:pPr>
-        <w:spacing w:line="273" w:lineRule="auto"/>
+        <w:rPr>
+          <w:sz w:val="24"/>
+          <w:szCs w:val="24"/>
+        </w:rPr>
+        <w:t xml:space="preserve"> is the result of the Project work done by us under the supervision of Dr. Lokesh C K Professor &amp; Director of Computer Science and Applications</w:t>
+      </w:r>
+      <w:r>
+        <w:t>.</w:t>
+      </w:r>
+    </w:p>
+    <w:p>
+      <w:pPr>
+        <w:spacing w:after="16" w:line="360" w:lineRule="auto"/>
+      </w:pPr>
+    </w:p>
+    <w:p>
+      <w:pPr>
+        <w:spacing w:after="21" w:line="360" w:lineRule="auto"/>
+      </w:pPr>
+    </w:p>
+    <w:p>
+      <w:pPr>
+        <w:spacing w:line="360" w:lineRule="auto"/>
         <w:ind w:firstLine="720"/>
         <w:jc w:val="both"/>
-      </w:pPr>
-      <w:r>
-        <w:t xml:space="preserve">We are submitting this Project work in partial fulfilment of the requirements for the award of the degree of </w:t>
-      </w:r>
-      <w:r>
-        <w:t xml:space="preserve">Master of </w:t>
-      </w:r>
-      <w:r>
-        <w:t>Computer Applications</w:t>
-      </w:r>
-      <w:r>
-        <w:t xml:space="preserve"> </w:t>
-      </w:r>
-      <w:r>
-        <w:t>by REVA University, Bangalore during the academic year 2025-26.</w:t>
-      </w:r>
-    </w:p>
-    <w:p>
-      <w:pPr>
-        <w:spacing w:after="16" w:line="259" w:lineRule="auto"/>
-      </w:pPr>
-    </w:p>
-    <w:p>
-      <w:pPr>
-        <w:spacing w:after="16" w:line="259" w:lineRule="auto"/>
-      </w:pPr>
-    </w:p>
-    <w:p>
-      <w:pPr>
-        <w:spacing w:line="273" w:lineRule="auto"/>
+        <w:rPr>
+          <w:sz w:val="24"/>
+          <w:szCs w:val="24"/>
+        </w:rPr>
+      </w:pPr>
+      <w:r>
+        <w:rPr>
+          <w:sz w:val="24"/>
+          <w:szCs w:val="24"/>
+        </w:rPr>
+        <w:t>We are submitting this Project work in partial fulfilment of the requirements for the award of the degree of Master of Computer Applications by REVA University, Bangalore during the academic year 2025-26.</w:t>
+      </w:r>
+    </w:p>
+    <w:p>
+      <w:pPr>
+        <w:spacing w:after="16" w:line="360" w:lineRule="auto"/>
+      </w:pPr>
+    </w:p>
+    <w:p>
+      <w:pPr>
+        <w:spacing w:after="16" w:line="360" w:lineRule="auto"/>
+      </w:pPr>
+    </w:p>
+    <w:p>
+      <w:pPr>
+        <w:spacing w:line="360" w:lineRule="auto"/>
         <w:ind w:firstLine="720"/>
         <w:jc w:val="both"/>
-      </w:pPr>
-      <w:r>
+        <w:rPr>
+          <w:sz w:val="24"/>
+          <w:szCs w:val="24"/>
+        </w:rPr>
+      </w:pPr>
+      <w:r>
+        <w:rPr>
+          <w:sz w:val="24"/>
+          <w:szCs w:val="24"/>
+        </w:rPr>
         <w:t xml:space="preserve">We further declare that this Project report or any part of it has not been submitted for the award of any other Degree / Diploma of this University or any other University / Institution. </w:t>
       </w:r>
     </w:p>
     <w:p>
       <w:pPr>
-        <w:spacing w:after="21" w:line="259" w:lineRule="auto"/>
-      </w:pPr>
-    </w:p>
-    <w:p>
-      <w:pPr>
-        <w:spacing w:after="16" w:line="259" w:lineRule="auto"/>
-      </w:pPr>
-    </w:p>
-    <w:p>
-      <w:pPr>
-        <w:spacing w:after="16" w:line="259" w:lineRule="auto"/>
-      </w:pPr>
-    </w:p>
-    <w:p>
-      <w:pPr>
-        <w:spacing w:after="16" w:line="259" w:lineRule="auto"/>
-      </w:pPr>
-    </w:p>
-    <w:p>
-      <w:pPr>
-        <w:spacing w:after="10" w:line="266" w:lineRule="auto"/>
+        <w:spacing w:after="16" w:line="360" w:lineRule="auto"/>
+      </w:pPr>
+    </w:p>
+    <w:p>
+      <w:pPr>
+        <w:spacing w:after="16" w:line="360" w:lineRule="auto"/>
+      </w:pPr>
+    </w:p>
+    <w:p>
+      <w:pPr>
+        <w:spacing w:after="16" w:line="360" w:lineRule="auto"/>
+      </w:pPr>
+    </w:p>
+    <w:p>
+      <w:pPr>
+        <w:spacing w:after="10" w:line="360" w:lineRule="auto"/>
         <w:ind w:left="-5"/>
+        <w:rPr>
+          <w:sz w:val="24"/>
+          <w:szCs w:val="24"/>
+        </w:rPr>
       </w:pPr>
       <w:r>
         <w:rPr>
           <w:i/>
+          <w:sz w:val="24"/>
+          <w:szCs w:val="24"/>
         </w:rPr>
         <w:t xml:space="preserve">Signed on:         </w:t>
       </w:r>
     </w:p>
     <w:p>
       <w:pPr>
-        <w:spacing w:after="16" w:line="259" w:lineRule="auto"/>
-      </w:pPr>
-    </w:p>
-    <w:p>
-      <w:pPr>
-        <w:spacing w:after="16" w:line="259" w:lineRule="auto"/>
-      </w:pPr>
-    </w:p>
-    <w:p>
-      <w:pPr>
-        <w:spacing w:after="16" w:line="259" w:lineRule="auto"/>
-      </w:pPr>
-    </w:p>
-    <w:p>
-      <w:pPr>
-        <w:spacing w:after="10" w:line="266" w:lineRule="auto"/>
+        <w:spacing w:after="16" w:line="360" w:lineRule="auto"/>
+      </w:pPr>
+    </w:p>
+    <w:p>
+      <w:pPr>
+        <w:spacing w:after="16" w:line="360" w:lineRule="auto"/>
+      </w:pPr>
+    </w:p>
+    <w:p>
+      <w:pPr>
+        <w:spacing w:after="16" w:line="360" w:lineRule="auto"/>
+      </w:pPr>
+    </w:p>
+    <w:p>
+      <w:pPr>
+        <w:spacing w:after="10" w:line="360" w:lineRule="auto"/>
         <w:ind w:left="-5"/>
         <w:jc w:val="both"/>
+        <w:rPr>
+          <w:sz w:val="24"/>
+          <w:szCs w:val="24"/>
+        </w:rPr>
       </w:pPr>
       <w:r>
         <w:rPr>
           <w:i/>
+          <w:sz w:val="24"/>
+          <w:szCs w:val="24"/>
         </w:rPr>
         <w:t xml:space="preserve">Certified that this project work submitted by AbrarAli S. and Yuvraj Mahilange has been carried out under my guidance and the declaration made by the candidates is true to the best of my knowledge.   </w:t>
       </w:r>
     </w:p>
     <w:p>
       <w:pPr>
-        <w:spacing w:after="16" w:line="259" w:lineRule="auto"/>
-      </w:pPr>
-    </w:p>
-    <w:p>
-      <w:pPr>
-        <w:spacing w:after="16" w:line="259" w:lineRule="auto"/>
-      </w:pPr>
-    </w:p>
-    <w:p>
-      <w:pPr>
-        <w:spacing w:after="16" w:line="259" w:lineRule="auto"/>
-      </w:pPr>
-    </w:p>
-    <w:p>
-      <w:pPr>
-        <w:spacing w:after="10" w:line="266" w:lineRule="auto"/>
+        <w:spacing w:after="16" w:line="360" w:lineRule="auto"/>
+      </w:pPr>
+    </w:p>
+    <w:p>
+      <w:pPr>
+        <w:spacing w:after="16" w:line="360" w:lineRule="auto"/>
+      </w:pPr>
+    </w:p>
+    <w:p>
+      <w:pPr>
+        <w:spacing w:after="16" w:line="360" w:lineRule="auto"/>
+      </w:pPr>
+    </w:p>
+    <w:p>
+      <w:pPr>
+        <w:spacing w:after="10" w:line="360" w:lineRule="auto"/>
         <w:rPr>
           <w:i/>
+          <w:sz w:val="24"/>
+          <w:szCs w:val="24"/>
         </w:rPr>
       </w:pPr>
       <w:r>
         <w:rPr>
           <w:i/>
-        </w:rPr>
-        <w:t xml:space="preserve">Signature of the Guide                                                   </w:t>
+          <w:sz w:val="24"/>
+          <w:szCs w:val="24"/>
+        </w:rPr>
+        <w:t xml:space="preserve">Signature of the Guide                                               </w:t>
       </w:r>
       <w:r>
         <w:rPr>
           <w:i/>
-        </w:rPr>
-        <w:t xml:space="preserve">          </w:t>
+          <w:sz w:val="24"/>
+          <w:szCs w:val="24"/>
+        </w:rPr>
+        <w:t xml:space="preserve"> </w:t>
       </w:r>
       <w:r>
         <w:rPr>
           <w:i/>
+          <w:sz w:val="24"/>
+          <w:szCs w:val="24"/>
         </w:rPr>
         <w:t xml:space="preserve">Signature of the Incharge Director,  </w:t>
       </w:r>
     </w:p>
     <w:p>
       <w:pPr>
-        <w:spacing w:after="10" w:line="266" w:lineRule="auto"/>
+        <w:spacing w:after="10" w:line="360" w:lineRule="auto"/>
         <w:ind w:left="-5"/>
+        <w:rPr>
+          <w:sz w:val="24"/>
+          <w:szCs w:val="24"/>
+        </w:rPr>
       </w:pPr>
       <w:r>
         <w:rPr>
           <w:i/>
-        </w:rPr>
-        <w:t>Date:                                                                                        Date:</w:t>
-      </w:r>
-    </w:p>
-    <w:p>
-      <w:pPr>
-        <w:spacing w:after="16" w:line="259" w:lineRule="auto"/>
-      </w:pPr>
-    </w:p>
-    <w:p>
-      <w:pPr>
-        <w:spacing w:after="16" w:line="259" w:lineRule="auto"/>
-      </w:pPr>
-    </w:p>
-    <w:p>
-      <w:pPr>
-        <w:spacing w:after="21" w:line="259" w:lineRule="auto"/>
-      </w:pPr>
-    </w:p>
-    <w:p>
-      <w:pPr>
-        <w:spacing w:after="127" w:line="259" w:lineRule="auto"/>
-      </w:pPr>
-    </w:p>
-    <w:p>
-      <w:pPr>
-        <w:spacing w:after="127" w:line="259" w:lineRule="auto"/>
+          <w:sz w:val="24"/>
+          <w:szCs w:val="24"/>
+        </w:rPr>
+        <w:t xml:space="preserve">Date:                                                                          </w:t>
+      </w:r>
+      <w:r>
+        <w:rPr>
+          <w:i/>
+          <w:sz w:val="24"/>
+          <w:szCs w:val="24"/>
+        </w:rPr>
+        <w:t xml:space="preserve"> </w:t>
+      </w:r>
+      <w:r>
+        <w:rPr>
+          <w:i/>
+          <w:sz w:val="24"/>
+          <w:szCs w:val="24"/>
+        </w:rPr>
+        <w:t>Date:</w:t>
+      </w:r>
+    </w:p>
+    <w:p>
+      <w:pPr>
+        <w:spacing w:after="16" w:line="360" w:lineRule="auto"/>
+        <w:rPr>
+          <w:sz w:val="24"/>
+          <w:szCs w:val="24"/>
+        </w:rPr>
+      </w:pPr>
+    </w:p>
+    <w:p>
+      <w:pPr>
+        <w:spacing w:after="160" w:line="259" w:lineRule="auto"/>
+        <w:rPr>
+          <w:rFonts w:eastAsiaTheme="majorEastAsia"/>
+          <w:b/>
+          <w:bCs/>
+          <w:sz w:val="36"/>
+          <w:szCs w:val="36"/>
+        </w:rPr>
       </w:pPr>
     </w:p>
     <w:p>
@@ -1806,6 +1918,8 @@
         <w:pStyle w:val="Heading2"/>
         <w:ind w:right="-23"/>
         <w:jc w:val="center"/>
+      </w:pPr>
+      <w:r>
         <w:rPr>
           <w:rFonts w:ascii="Times New Roman" w:hAnsi="Times New Roman" w:cs="Times New Roman"/>
           <w:b/>
@@ -1814,306 +1928,89 @@
           <w:sz w:val="36"/>
           <w:szCs w:val="36"/>
         </w:rPr>
-      </w:pPr>
-    </w:p>
-    <w:p>
-      <w:pPr>
-        <w:spacing w:after="160" w:line="259" w:lineRule="auto"/>
-        <w:rPr>
-          <w:rFonts w:eastAsiaTheme="majorEastAsia"/>
-          <w:b/>
-          <w:bCs/>
-          <w:sz w:val="36"/>
-          <w:szCs w:val="36"/>
-        </w:rPr>
-      </w:pPr>
-      <w:r>
-        <w:rPr>
-          <w:b/>
-          <w:bCs/>
-          <w:sz w:val="36"/>
-          <w:szCs w:val="36"/>
-        </w:rPr>
-        <w:br w:type="page"/>
-      </w:r>
-    </w:p>
-    <w:p>
-      <w:pPr>
-        <w:pStyle w:val="Heading2"/>
-        <w:ind w:right="-23"/>
-        <w:jc w:val="center"/>
-      </w:pPr>
-      <w:r>
-        <w:rPr>
-          <w:rFonts w:ascii="Times New Roman" w:hAnsi="Times New Roman" w:cs="Times New Roman"/>
-          <w:b/>
-          <w:bCs/>
-          <w:color w:val="auto"/>
-          <w:sz w:val="36"/>
-          <w:szCs w:val="36"/>
-        </w:rPr>
         <w:lastRenderedPageBreak/>
         <w:t>ACKNOWLEDGEMENT</w:t>
       </w:r>
     </w:p>
     <w:p>
       <w:pPr>
-        <w:spacing w:after="252" w:line="259" w:lineRule="auto"/>
-      </w:pPr>
-    </w:p>
-    <w:p>
-      <w:pPr>
         <w:pStyle w:val="Heading1"/>
+        <w:spacing w:line="360" w:lineRule="auto"/>
         <w:jc w:val="both"/>
         <w:rPr>
-          <w:b/>
-          <w:sz w:val="24"/>
-        </w:rPr>
-      </w:pPr>
-      <w:r>
-        <w:rPr>
-          <w:sz w:val="24"/>
-        </w:rPr>
-        <w:t xml:space="preserve">            We hereby </w:t>
-      </w:r>
-      <w:r>
-        <w:rPr>
-          <w:sz w:val="24"/>
-        </w:rPr>
-        <w:t xml:space="preserve">acknowledge all </w:t>
-      </w:r>
-      <w:r>
-        <w:rPr>
-          <w:sz w:val="24"/>
-        </w:rPr>
-        <w:t xml:space="preserve">those, under </w:t>
-      </w:r>
-      <w:r>
-        <w:rPr>
-          <w:sz w:val="24"/>
-        </w:rPr>
-        <w:t xml:space="preserve">whose </w:t>
-      </w:r>
-      <w:r>
-        <w:rPr>
-          <w:sz w:val="24"/>
-        </w:rPr>
-        <w:t>support</w:t>
-      </w:r>
-      <w:r>
-        <w:rPr>
-          <w:sz w:val="24"/>
-        </w:rPr>
-        <w:t xml:space="preserve"> and encouragement</w:t>
-      </w:r>
-      <w:r>
-        <w:rPr>
-          <w:sz w:val="24"/>
-        </w:rPr>
-        <w:t xml:space="preserve">, we have been able to complete these academic commitments successfully. In this regard, </w:t>
-      </w:r>
-      <w:r>
-        <w:rPr>
-          <w:sz w:val="24"/>
-        </w:rPr>
-        <w:t>we take</w:t>
-      </w:r>
-      <w:r>
-        <w:rPr>
-          <w:sz w:val="24"/>
-        </w:rPr>
-        <w:t xml:space="preserve"> this</w:t>
-      </w:r>
-      <w:r>
-        <w:rPr>
-          <w:sz w:val="24"/>
-        </w:rPr>
-        <w:t xml:space="preserve"> opportunity to express </w:t>
-      </w:r>
-      <w:r>
-        <w:rPr>
-          <w:sz w:val="24"/>
-        </w:rPr>
-        <w:t>our</w:t>
-      </w:r>
-      <w:r>
-        <w:rPr>
-          <w:sz w:val="24"/>
-        </w:rPr>
-        <w:t xml:space="preserve"> deep sense of gratitude and sincere thanks to School of Computer Science and </w:t>
-      </w:r>
-      <w:r>
-        <w:rPr>
-          <w:sz w:val="24"/>
-        </w:rPr>
-        <w:t>Applications,</w:t>
-      </w:r>
-      <w:r>
-        <w:rPr>
-          <w:sz w:val="24"/>
-        </w:rPr>
-        <w:t xml:space="preserve"> which </w:t>
-      </w:r>
-      <w:r>
-        <w:rPr>
-          <w:sz w:val="24"/>
-        </w:rPr>
-        <w:t>has</w:t>
-      </w:r>
-      <w:r>
-        <w:rPr>
-          <w:sz w:val="24"/>
-        </w:rPr>
-        <w:t xml:space="preserve"> always been a tremendous source </w:t>
-      </w:r>
-      <w:r>
-        <w:rPr>
-          <w:sz w:val="24"/>
-        </w:rPr>
-        <w:t>of guidance</w:t>
-      </w:r>
-      <w:r>
-        <w:rPr>
-          <w:sz w:val="24"/>
-        </w:rPr>
-        <w:t>.</w:t>
-      </w:r>
-    </w:p>
-    <w:p>
-      <w:pPr>
-        <w:spacing w:after="218" w:line="259" w:lineRule="auto"/>
-      </w:pPr>
+          <w:sz w:val="24"/>
+          <w:szCs w:val="24"/>
+        </w:rPr>
+      </w:pPr>
+      <w:r>
+        <w:rPr>
+          <w:sz w:val="24"/>
+        </w:rPr>
+        <w:t xml:space="preserve">            </w:t>
+      </w:r>
+      <w:r>
+        <w:rPr>
+          <w:sz w:val="24"/>
+          <w:szCs w:val="24"/>
+        </w:rPr>
+        <w:t>We hereby acknowledge all those, under whose support and encouragement, we have been able to complete these academic commitments successfully. In this regard, we take this opportunity to express our deep sense of gratitude and sincere thanks to School of Computer Science and Applications, which has always been a tremendous source of guidance.</w:t>
+      </w:r>
     </w:p>
     <w:p>
       <w:pPr>
         <w:pStyle w:val="Heading1"/>
+        <w:spacing w:line="360" w:lineRule="auto"/>
         <w:jc w:val="both"/>
         <w:rPr>
           <w:b/>
           <w:sz w:val="24"/>
-        </w:rPr>
-      </w:pPr>
-      <w:r>
-        <w:rPr>
-          <w:sz w:val="24"/>
-        </w:rPr>
-        <w:t xml:space="preserve">            We</w:t>
-      </w:r>
-      <w:r>
-        <w:rPr>
-          <w:sz w:val="24"/>
-        </w:rPr>
-        <w:t xml:space="preserve"> express </w:t>
-      </w:r>
-      <w:r>
-        <w:rPr>
-          <w:sz w:val="24"/>
-        </w:rPr>
-        <w:t>our</w:t>
-      </w:r>
-      <w:r>
-        <w:rPr>
-          <w:sz w:val="24"/>
-        </w:rPr>
-        <w:t xml:space="preserve"> sincere gratitude to </w:t>
-      </w:r>
-      <w:r>
-        <w:rPr>
-          <w:sz w:val="24"/>
-        </w:rPr>
-        <w:t>Dr. P. SHYAMA RAJU</w:t>
-      </w:r>
-      <w:r>
-        <w:rPr>
-          <w:sz w:val="24"/>
-        </w:rPr>
-        <w:t>, </w:t>
-      </w:r>
-      <w:r>
-        <w:rPr>
-          <w:sz w:val="24"/>
-        </w:rPr>
-        <w:t>Honorable</w:t>
-      </w:r>
-      <w:r>
-        <w:rPr>
-          <w:sz w:val="24"/>
-        </w:rPr>
-        <w:t xml:space="preserve"> Chancellor</w:t>
-      </w:r>
-      <w:r>
-        <w:rPr>
-          <w:sz w:val="24"/>
-        </w:rPr>
-        <w:t>,</w:t>
-      </w:r>
-      <w:r>
-        <w:rPr>
-          <w:sz w:val="24"/>
-        </w:rPr>
-        <w:t xml:space="preserve"> REVA University</w:t>
-      </w:r>
-      <w:r>
-        <w:rPr>
-          <w:sz w:val="24"/>
-        </w:rPr>
-        <w:t>,</w:t>
-      </w:r>
-      <w:r>
-        <w:rPr>
-          <w:sz w:val="24"/>
-        </w:rPr>
-        <w:t xml:space="preserve"> </w:t>
-      </w:r>
-      <w:r>
-        <w:rPr>
-          <w:sz w:val="24"/>
-        </w:rPr>
-        <w:t>B</w:t>
-      </w:r>
-      <w:r>
-        <w:rPr>
-          <w:sz w:val="24"/>
-        </w:rPr>
-        <w:t>engaluru,</w:t>
-      </w:r>
-      <w:r>
-        <w:rPr>
-          <w:sz w:val="24"/>
-        </w:rPr>
-        <w:t xml:space="preserve"> for providing us the </w:t>
-      </w:r>
-      <w:r>
-        <w:rPr>
-          <w:sz w:val="24"/>
-        </w:rPr>
-        <w:t xml:space="preserve">state-of-the-art </w:t>
-      </w:r>
-      <w:r>
-        <w:rPr>
-          <w:sz w:val="24"/>
-        </w:rPr>
-        <w:t>facilities</w:t>
-      </w:r>
-      <w:r>
-        <w:rPr>
-          <w:sz w:val="24"/>
-        </w:rPr>
-        <w:t>.</w:t>
-      </w:r>
-    </w:p>
-    <w:p>
-      <w:pPr>
-        <w:spacing w:after="213" w:line="259" w:lineRule="auto"/>
-      </w:pPr>
-    </w:p>
-    <w:p>
-      <w:pPr>
-        <w:spacing w:line="275" w:lineRule="auto"/>
+          <w:szCs w:val="24"/>
+        </w:rPr>
+      </w:pPr>
+    </w:p>
+    <w:p>
+      <w:pPr>
+        <w:pStyle w:val="Heading1"/>
+        <w:spacing w:line="360" w:lineRule="auto"/>
+        <w:jc w:val="both"/>
+        <w:rPr>
+          <w:b/>
+          <w:sz w:val="24"/>
+          <w:szCs w:val="24"/>
+        </w:rPr>
+      </w:pPr>
+      <w:r>
+        <w:rPr>
+          <w:sz w:val="24"/>
+          <w:szCs w:val="24"/>
+        </w:rPr>
+        <w:t xml:space="preserve">            We express our sincere gratitude to Dr. P. SHYAMA RAJU, Honorable Chancellor, REVA University, Bengaluru, for providing us the state-of-the-art facilities.</w:t>
+      </w:r>
+    </w:p>
+    <w:p>
+      <w:pPr>
+        <w:spacing w:after="213" w:line="360" w:lineRule="auto"/>
+        <w:rPr>
+          <w:sz w:val="24"/>
+          <w:szCs w:val="24"/>
+        </w:rPr>
+      </w:pPr>
+    </w:p>
+    <w:p>
+      <w:pPr>
+        <w:spacing w:line="360" w:lineRule="auto"/>
         <w:ind w:firstLine="720"/>
         <w:jc w:val="both"/>
-      </w:pPr>
-      <w:r>
+        <w:rPr>
+          <w:sz w:val="24"/>
+          <w:szCs w:val="24"/>
+        </w:rPr>
+      </w:pPr>
+      <w:r>
+        <w:rPr>
+          <w:sz w:val="24"/>
+          <w:szCs w:val="24"/>
+        </w:rPr>
         <w:t xml:space="preserve">We are thankful to </w:t>
       </w:r>
       <w:r>
@@ -2122,297 +2019,205 @@
           <w:bCs/>
           <w:spacing w:val="-12"/>
           <w:w w:val="105"/>
-        </w:rPr>
-        <w:t>D</w:t>
-      </w:r>
-      <w:r>
-        <w:rPr>
-          <w:b/>
-          <w:bCs/>
-          <w:spacing w:val="-12"/>
-          <w:w w:val="105"/>
-        </w:rPr>
-        <w:t>r</w:t>
-      </w:r>
-      <w:r>
-        <w:rPr>
-          <w:b/>
-          <w:bCs/>
-          <w:spacing w:val="-12"/>
-          <w:w w:val="105"/>
-        </w:rPr>
-        <w:t>. SANJAY CHITNIS</w:t>
-      </w:r>
-      <w:r>
+          <w:sz w:val="24"/>
+          <w:szCs w:val="24"/>
+        </w:rPr>
+        <w:t>Dr. SANJAY CHITNIS</w:t>
+      </w:r>
+      <w:r>
+        <w:rPr>
+          <w:sz w:val="24"/>
+          <w:szCs w:val="24"/>
+        </w:rPr>
         <w:t xml:space="preserve">, Vice Chancellor, REVA University, </w:t>
       </w:r>
       <w:r>
         <w:rPr>
           <w:b/>
-        </w:rPr>
-        <w:t>Dr.</w:t>
-      </w:r>
-      <w:r>
-        <w:rPr>
-          <w:b/>
-        </w:rPr>
-        <w:t xml:space="preserve"> </w:t>
-      </w:r>
-      <w:r>
-        <w:rPr>
-          <w:b/>
-        </w:rPr>
-        <w:t>M.</w:t>
-      </w:r>
-      <w:r>
-        <w:rPr>
-          <w:b/>
-        </w:rPr>
-        <w:t xml:space="preserve"> </w:t>
-      </w:r>
-      <w:r>
-        <w:rPr>
-          <w:b/>
-        </w:rPr>
-        <w:t>DHANAMJAYA</w:t>
-      </w:r>
-      <w:r>
+          <w:sz w:val="24"/>
+          <w:szCs w:val="24"/>
+        </w:rPr>
+        <w:t>Dr. M. DHANAMJAYA</w:t>
+      </w:r>
+      <w:r>
+        <w:rPr>
+          <w:sz w:val="24"/>
+          <w:szCs w:val="24"/>
+        </w:rPr>
         <w:t xml:space="preserve">, Registrar, REVA University, for their support and encouragement. </w:t>
       </w:r>
     </w:p>
     <w:p>
       <w:pPr>
-        <w:spacing w:line="275" w:lineRule="auto"/>
+        <w:spacing w:line="360" w:lineRule="auto"/>
         <w:ind w:firstLine="720"/>
         <w:jc w:val="both"/>
-      </w:pPr>
-      <w:r>
+        <w:rPr>
+          <w:sz w:val="24"/>
+          <w:szCs w:val="24"/>
+        </w:rPr>
+      </w:pPr>
+      <w:r>
+        <w:rPr>
+          <w:sz w:val="24"/>
+          <w:szCs w:val="24"/>
+        </w:rPr>
         <w:t xml:space="preserve">We take this opportunity to express our heartfelt sincere thanks to </w:t>
       </w:r>
       <w:r>
         <w:rPr>
           <w:b/>
-        </w:rPr>
-        <w:t>Dr.</w:t>
-      </w:r>
-      <w:r>
-        <w:rPr>
-          <w:b/>
-        </w:rPr>
-        <w:t xml:space="preserve"> </w:t>
-      </w:r>
-      <w:r>
-        <w:rPr>
-          <w:b/>
-        </w:rPr>
-        <w:t xml:space="preserve">LOKESH C </w:t>
-      </w:r>
-      <w:r>
-        <w:rPr>
-          <w:b/>
-        </w:rPr>
-        <w:t>K,</w:t>
-      </w:r>
-      <w:r>
+          <w:sz w:val="24"/>
+          <w:szCs w:val="24"/>
+        </w:rPr>
+        <w:t>Dr. LOKESH C K,</w:t>
+      </w:r>
+      <w:r>
+        <w:rPr>
+          <w:sz w:val="24"/>
+          <w:szCs w:val="24"/>
+        </w:rPr>
         <w:t xml:space="preserve"> Director, School of CSA and </w:t>
       </w:r>
       <w:r>
         <w:rPr>
           <w:b/>
           <w:bCs/>
+          <w:sz w:val="24"/>
+          <w:szCs w:val="24"/>
         </w:rPr>
         <w:t>Dr. AMBILI P S</w:t>
       </w:r>
       <w:r>
-        <w:t xml:space="preserve">, </w:t>
-      </w:r>
-      <w:r>
-        <w:t>in charge</w:t>
-      </w:r>
-      <w:r>
-        <w:t xml:space="preserve"> Director - PG, School of CSA, REVA University for the</w:t>
-      </w:r>
-      <w:r>
-        <w:rPr>
-          <w:szCs w:val="24"/>
-        </w:rPr>
-        <w:t xml:space="preserve"> encouragement and best wishes provided impetus for </w:t>
-      </w:r>
-      <w:r>
-        <w:rPr>
-          <w:szCs w:val="24"/>
-        </w:rPr>
-        <w:t>th</w:t>
-      </w:r>
-      <w:r>
-        <w:rPr>
-          <w:szCs w:val="24"/>
-        </w:rPr>
-        <w:t xml:space="preserve">e </w:t>
-      </w:r>
-      <w:r>
-        <w:rPr>
-          <w:szCs w:val="24"/>
-        </w:rPr>
-        <w:t>Proje</w:t>
-      </w:r>
-      <w:r>
-        <w:rPr>
-          <w:szCs w:val="24"/>
-        </w:rPr>
-        <w:t>ct</w:t>
-      </w:r>
-      <w:r>
-        <w:rPr>
-          <w:szCs w:val="24"/>
-        </w:rPr>
-        <w:t xml:space="preserve"> Work carried out</w:t>
-      </w:r>
-      <w:r>
-        <w:t xml:space="preserve">. </w:t>
-      </w:r>
-    </w:p>
-    <w:p>
-      <w:pPr>
-        <w:spacing w:line="275" w:lineRule="auto"/>
+        <w:rPr>
+          <w:sz w:val="24"/>
+          <w:szCs w:val="24"/>
+        </w:rPr>
+        <w:t xml:space="preserve">, in charge Director - PG, School of CSA, REVA University for the encouragement and best wishes provided impetus for the Project Work carried out. </w:t>
+      </w:r>
+    </w:p>
+    <w:p>
+      <w:pPr>
+        <w:spacing w:line="360" w:lineRule="auto"/>
         <w:ind w:firstLine="720"/>
         <w:jc w:val="both"/>
         <w:rPr>
           <w:b/>
-        </w:rPr>
-      </w:pPr>
-      <w:r>
-        <w:t xml:space="preserve">We convey warm and </w:t>
-      </w:r>
-      <w:r>
-        <w:t xml:space="preserve">sincere gratitude </w:t>
-      </w:r>
-      <w:r>
-        <w:t xml:space="preserve">to our </w:t>
+          <w:sz w:val="24"/>
+          <w:szCs w:val="24"/>
+        </w:rPr>
+      </w:pPr>
+      <w:r>
+        <w:rPr>
+          <w:sz w:val="24"/>
+          <w:szCs w:val="24"/>
+        </w:rPr>
+        <w:t xml:space="preserve">We convey warm and sincere gratitude to our </w:t>
       </w:r>
       <w:r>
         <w:rPr>
           <w:bCs/>
-        </w:rPr>
-        <w:t>guide</w:t>
-      </w:r>
-      <w:r>
-        <w:rPr>
-          <w:bCs/>
-        </w:rPr>
-        <w:t xml:space="preserve"> Dr. Lokesh C.K.</w:t>
-      </w:r>
-      <w:r>
-        <w:t xml:space="preserve"> for </w:t>
-      </w:r>
-      <w:r>
-        <w:t xml:space="preserve">the </w:t>
-      </w:r>
-      <w:r>
-        <w:t xml:space="preserve">valuable suggestion and </w:t>
-      </w:r>
-      <w:r>
-        <w:t>constant</w:t>
-      </w:r>
-      <w:r>
-        <w:t xml:space="preserve"> encouragement towards the completion of this project.</w:t>
-      </w:r>
-    </w:p>
-    <w:p>
-      <w:pPr>
-        <w:spacing w:after="218" w:line="259" w:lineRule="auto"/>
+          <w:sz w:val="24"/>
+          <w:szCs w:val="24"/>
+        </w:rPr>
+        <w:t>guide Dr. Lokesh C.K.</w:t>
+      </w:r>
+      <w:r>
+        <w:rPr>
+          <w:sz w:val="24"/>
+          <w:szCs w:val="24"/>
+        </w:rPr>
+        <w:t xml:space="preserve"> for the valuable suggestion and constant encouragement towards the completion of this project.</w:t>
+      </w:r>
+    </w:p>
+    <w:p>
+      <w:pPr>
+        <w:spacing w:after="218" w:line="360" w:lineRule="auto"/>
+        <w:rPr>
+          <w:sz w:val="24"/>
+          <w:szCs w:val="24"/>
+        </w:rPr>
       </w:pPr>
     </w:p>
     <w:p>
       <w:pPr>
         <w:pStyle w:val="Heading1"/>
+        <w:spacing w:line="360" w:lineRule="auto"/>
         <w:ind w:firstLine="710"/>
         <w:jc w:val="both"/>
         <w:rPr>
           <w:b/>
           <w:sz w:val="24"/>
-        </w:rPr>
-      </w:pPr>
-      <w:r>
-        <w:rPr>
-          <w:sz w:val="24"/>
-        </w:rPr>
-        <w:t>Last</w:t>
-      </w:r>
-      <w:r>
-        <w:rPr>
-          <w:sz w:val="24"/>
-        </w:rPr>
-        <w:t>,</w:t>
-      </w:r>
-      <w:r>
-        <w:rPr>
-          <w:sz w:val="24"/>
-        </w:rPr>
-        <w:t xml:space="preserve"> but not the </w:t>
-      </w:r>
-      <w:r>
-        <w:rPr>
-          <w:sz w:val="24"/>
-        </w:rPr>
-        <w:t>least</w:t>
-      </w:r>
-      <w:r>
-        <w:rPr>
-          <w:sz w:val="24"/>
-        </w:rPr>
-        <w:t>,</w:t>
-      </w:r>
-      <w:r>
-        <w:rPr>
-          <w:sz w:val="24"/>
-        </w:rPr>
-        <w:t xml:space="preserve"> we</w:t>
-      </w:r>
-      <w:r>
-        <w:rPr>
-          <w:sz w:val="24"/>
-        </w:rPr>
-        <w:t xml:space="preserve"> express our gratitude to everyone who provided support and encouragement during the course of the project</w:t>
-      </w:r>
-      <w:r>
-        <w:rPr>
-          <w:sz w:val="24"/>
-        </w:rPr>
-        <w:t xml:space="preserve">. </w:t>
+          <w:szCs w:val="24"/>
+        </w:rPr>
+      </w:pPr>
+      <w:r>
+        <w:rPr>
+          <w:sz w:val="24"/>
+          <w:szCs w:val="24"/>
+        </w:rPr>
+        <w:t xml:space="preserve">Last, but not the least, we express our gratitude to everyone who provided support and encouragement during the course of the project. </w:t>
       </w:r>
     </w:p>
     <w:p>
       <w:pPr>
         <w:spacing w:after="218" w:line="259" w:lineRule="auto"/>
+        <w:rPr>
+          <w:sz w:val="24"/>
+          <w:szCs w:val="24"/>
+        </w:rPr>
       </w:pPr>
     </w:p>
     <w:p>
       <w:pPr>
         <w:spacing w:after="218" w:line="259" w:lineRule="auto"/>
+        <w:rPr>
+          <w:sz w:val="24"/>
+          <w:szCs w:val="24"/>
+        </w:rPr>
       </w:pPr>
     </w:p>
     <w:p>
       <w:pPr>
         <w:spacing w:after="218" w:line="259" w:lineRule="auto"/>
+        <w:rPr>
+          <w:sz w:val="24"/>
+          <w:szCs w:val="24"/>
+        </w:rPr>
       </w:pPr>
     </w:p>
     <w:p>
       <w:pPr>
         <w:spacing w:after="218" w:line="259" w:lineRule="auto"/>
+        <w:rPr>
+          <w:sz w:val="24"/>
+          <w:szCs w:val="24"/>
+        </w:rPr>
       </w:pPr>
     </w:p>
     <w:p>
       <w:pPr>
         <w:spacing w:line="259" w:lineRule="auto"/>
+        <w:rPr>
+          <w:sz w:val="24"/>
+          <w:szCs w:val="24"/>
+        </w:rPr>
       </w:pPr>
     </w:p>
     <w:p>
       <w:pPr>
         <w:spacing w:after="328" w:line="259" w:lineRule="auto"/>
         <w:jc w:val="right"/>
-      </w:pPr>
-      <w:r>
+        <w:rPr>
+          <w:sz w:val="24"/>
+          <w:szCs w:val="24"/>
+        </w:rPr>
+      </w:pPr>
+      <w:r>
+        <w:rPr>
+          <w:sz w:val="24"/>
+          <w:szCs w:val="24"/>
+        </w:rPr>
         <w:t>AbrarAli S.</w:t>
       </w:r>
     </w:p>
@@ -2420,39 +2225,18 @@
       <w:pPr>
         <w:spacing w:after="328" w:line="259" w:lineRule="auto"/>
         <w:jc w:val="right"/>
-      </w:pPr>
-      <w:r>
+        <w:rPr>
+          <w:sz w:val="24"/>
+          <w:szCs w:val="24"/>
+        </w:rPr>
+      </w:pPr>
+      <w:r>
+        <w:rPr>
+          <w:sz w:val="24"/>
+          <w:szCs w:val="24"/>
+        </w:rPr>
         <w:t>Yuvraj Mahilange</w:t>
       </w:r>
-    </w:p>
-    <w:p>
-      <w:pPr>
-        <w:spacing w:after="209" w:line="259" w:lineRule="auto"/>
-        <w:jc w:val="right"/>
-      </w:pPr>
-    </w:p>
-    <w:p>
-      <w:pPr>
-        <w:spacing w:after="314" w:line="360" w:lineRule="auto"/>
-        <w:rPr>
-          <w:b/>
-          <w:sz w:val="28"/>
-          <w:szCs w:val="28"/>
-        </w:rPr>
-      </w:pPr>
-      <w:r>
-        <w:rPr>
-          <w:szCs w:val="24"/>
-        </w:rPr>
-        <w:t xml:space="preserve"> </w:t>
-      </w:r>
-    </w:p>
-    <w:p>
-      <w:pPr>
-        <w:pStyle w:val="BodyText"/>
-        <w:ind w:left="8" w:right="8"/>
-        <w:jc w:val="center"/>
-      </w:pPr>
     </w:p>
     <w:sectPr>
       <w:pgSz w:w="11906" w:h="16838"/>
@@ -2950,6 +2734,7 @@
   <w:style w:type="character" w:default="1" w:styleId="DefaultParagraphFont">
     <w:name w:val="Default Paragraph Font"/>
     <w:uiPriority w:val="1"/>
+    <w:semiHidden/>
     <w:unhideWhenUsed/>
   </w:style>
   <w:style w:type="table" w:default="1" w:styleId="TableNormal">

</xml_diff>